<commit_message>
Added power event summary
</commit_message>
<xml_diff>
--- a/doc/Power_Modeling_Report.docx
+++ b/doc/Power_Modeling_Report.docx
@@ -243,7 +243,7 @@
         <w:rPr>
           <w:noProof/>
         </w:rPr>
-        <w:t>March 8, 2012</w:t>
+        <w:t>April 23, 2012</w:t>
       </w:r>
       <w:r>
         <w:rPr>
@@ -479,7 +479,7 @@
         <w:rPr>
           <w:noProof/>
         </w:rPr>
-        <w:instrText xml:space="preserve"> PAGEREF _Toc192824344 \h </w:instrText>
+        <w:instrText xml:space="preserve"> PAGEREF _Toc196793233 \h </w:instrText>
       </w:r>
       <w:r>
         <w:rPr>
@@ -565,7 +565,7 @@
         <w:rPr>
           <w:noProof/>
         </w:rPr>
-        <w:instrText xml:space="preserve"> PAGEREF _Toc192824345 \h </w:instrText>
+        <w:instrText xml:space="preserve"> PAGEREF _Toc196793234 \h </w:instrText>
       </w:r>
       <w:r>
         <w:rPr>
@@ -651,7 +651,7 @@
         <w:rPr>
           <w:noProof/>
         </w:rPr>
-        <w:instrText xml:space="preserve"> PAGEREF _Toc192824346 \h </w:instrText>
+        <w:instrText xml:space="preserve"> PAGEREF _Toc196793235 \h </w:instrText>
       </w:r>
       <w:r>
         <w:rPr>
@@ -669,6 +669,268 @@
           <w:noProof/>
         </w:rPr>
         <w:t>2</w:t>
+      </w:r>
+      <w:r>
+        <w:rPr>
+          <w:noProof/>
+        </w:rPr>
+        <w:fldChar w:fldCharType="end"/>
+      </w:r>
+    </w:p>
+    <w:p>
+      <w:pPr>
+        <w:pStyle w:val="Verzeichnis2"/>
+        <w:tabs>
+          <w:tab w:val="left" w:pos="816"/>
+        </w:tabs>
+        <w:rPr>
+          <w:rFonts w:asciiTheme="minorHAnsi" w:eastAsiaTheme="minorEastAsia" w:hAnsiTheme="minorHAnsi" w:cstheme="minorBidi"/>
+          <w:b w:val="0"/>
+          <w:bCs w:val="0"/>
+          <w:smallCaps w:val="0"/>
+          <w:noProof/>
+          <w:spacing w:val="0"/>
+          <w:sz w:val="24"/>
+          <w:szCs w:val="24"/>
+          <w:lang w:val="de-DE"/>
+        </w:rPr>
+      </w:pPr>
+      <w:r>
+        <w:rPr>
+          <w:noProof/>
+        </w:rPr>
+        <w:t>1.3</w:t>
+      </w:r>
+      <w:r>
+        <w:rPr>
+          <w:rFonts w:asciiTheme="minorHAnsi" w:eastAsiaTheme="minorEastAsia" w:hAnsiTheme="minorHAnsi" w:cstheme="minorBidi"/>
+          <w:b w:val="0"/>
+          <w:bCs w:val="0"/>
+          <w:smallCaps w:val="0"/>
+          <w:noProof/>
+          <w:spacing w:val="0"/>
+          <w:sz w:val="24"/>
+          <w:szCs w:val="24"/>
+          <w:lang w:val="de-DE"/>
+        </w:rPr>
+        <w:tab/>
+      </w:r>
+      <w:r>
+        <w:rPr>
+          <w:noProof/>
+        </w:rPr>
+        <w:t>SoCRocket power monitoring</w:t>
+      </w:r>
+      <w:r>
+        <w:rPr>
+          <w:noProof/>
+        </w:rPr>
+        <w:tab/>
+      </w:r>
+      <w:r>
+        <w:rPr>
+          <w:noProof/>
+        </w:rPr>
+        <w:fldChar w:fldCharType="begin"/>
+      </w:r>
+      <w:r>
+        <w:rPr>
+          <w:noProof/>
+        </w:rPr>
+        <w:instrText xml:space="preserve"> PAGEREF _Toc196793236 \h </w:instrText>
+      </w:r>
+      <w:r>
+        <w:rPr>
+          <w:noProof/>
+        </w:rPr>
+      </w:r>
+      <w:r>
+        <w:rPr>
+          <w:noProof/>
+        </w:rPr>
+        <w:fldChar w:fldCharType="separate"/>
+      </w:r>
+      <w:r>
+        <w:rPr>
+          <w:noProof/>
+        </w:rPr>
+        <w:t>3</w:t>
+      </w:r>
+      <w:r>
+        <w:rPr>
+          <w:noProof/>
+        </w:rPr>
+        <w:fldChar w:fldCharType="end"/>
+      </w:r>
+    </w:p>
+    <w:p>
+      <w:pPr>
+        <w:pStyle w:val="Verzeichnis1"/>
+        <w:tabs>
+          <w:tab w:val="left" w:pos="372"/>
+        </w:tabs>
+        <w:rPr>
+          <w:rFonts w:asciiTheme="minorHAnsi" w:eastAsiaTheme="minorEastAsia" w:hAnsiTheme="minorHAnsi" w:cstheme="minorBidi"/>
+          <w:b w:val="0"/>
+          <w:bCs w:val="0"/>
+          <w:caps w:val="0"/>
+          <w:noProof/>
+          <w:spacing w:val="0"/>
+          <w:sz w:val="24"/>
+          <w:szCs w:val="24"/>
+          <w:u w:val="none"/>
+          <w:lang w:val="de-DE"/>
+        </w:rPr>
+      </w:pPr>
+      <w:r>
+        <w:rPr>
+          <w:noProof/>
+        </w:rPr>
+        <w:t>2</w:t>
+      </w:r>
+      <w:r>
+        <w:rPr>
+          <w:rFonts w:asciiTheme="minorHAnsi" w:eastAsiaTheme="minorEastAsia" w:hAnsiTheme="minorHAnsi" w:cstheme="minorBidi"/>
+          <w:b w:val="0"/>
+          <w:bCs w:val="0"/>
+          <w:caps w:val="0"/>
+          <w:noProof/>
+          <w:spacing w:val="0"/>
+          <w:sz w:val="24"/>
+          <w:szCs w:val="24"/>
+          <w:u w:val="none"/>
+          <w:lang w:val="de-DE"/>
+        </w:rPr>
+        <w:tab/>
+      </w:r>
+      <w:r>
+        <w:rPr>
+          <w:noProof/>
+        </w:rPr>
+        <w:t>Overview Power Events</w:t>
+      </w:r>
+      <w:r>
+        <w:rPr>
+          <w:noProof/>
+        </w:rPr>
+        <w:tab/>
+      </w:r>
+      <w:r>
+        <w:rPr>
+          <w:noProof/>
+        </w:rPr>
+        <w:fldChar w:fldCharType="begin"/>
+      </w:r>
+      <w:r>
+        <w:rPr>
+          <w:noProof/>
+        </w:rPr>
+        <w:instrText xml:space="preserve"> PAGEREF _Toc196793237 \h </w:instrText>
+      </w:r>
+      <w:r>
+        <w:rPr>
+          <w:noProof/>
+        </w:rPr>
+      </w:r>
+      <w:r>
+        <w:rPr>
+          <w:noProof/>
+        </w:rPr>
+        <w:fldChar w:fldCharType="separate"/>
+      </w:r>
+      <w:r>
+        <w:rPr>
+          <w:noProof/>
+        </w:rPr>
+        <w:t>8</w:t>
+      </w:r>
+      <w:r>
+        <w:rPr>
+          <w:noProof/>
+        </w:rPr>
+        <w:fldChar w:fldCharType="end"/>
+      </w:r>
+    </w:p>
+    <w:p>
+      <w:pPr>
+        <w:pStyle w:val="Verzeichnis1"/>
+        <w:tabs>
+          <w:tab w:val="left" w:pos="372"/>
+        </w:tabs>
+        <w:rPr>
+          <w:rFonts w:asciiTheme="minorHAnsi" w:eastAsiaTheme="minorEastAsia" w:hAnsiTheme="minorHAnsi" w:cstheme="minorBidi"/>
+          <w:b w:val="0"/>
+          <w:bCs w:val="0"/>
+          <w:caps w:val="0"/>
+          <w:noProof/>
+          <w:spacing w:val="0"/>
+          <w:sz w:val="24"/>
+          <w:szCs w:val="24"/>
+          <w:u w:val="none"/>
+          <w:lang w:val="de-DE"/>
+        </w:rPr>
+      </w:pPr>
+      <w:r>
+        <w:rPr>
+          <w:noProof/>
+        </w:rPr>
+        <w:t>3</w:t>
+      </w:r>
+      <w:r>
+        <w:rPr>
+          <w:rFonts w:asciiTheme="minorHAnsi" w:eastAsiaTheme="minorEastAsia" w:hAnsiTheme="minorHAnsi" w:cstheme="minorBidi"/>
+          <w:b w:val="0"/>
+          <w:bCs w:val="0"/>
+          <w:caps w:val="0"/>
+          <w:noProof/>
+          <w:spacing w:val="0"/>
+          <w:sz w:val="24"/>
+          <w:szCs w:val="24"/>
+          <w:u w:val="none"/>
+          <w:lang w:val="de-DE"/>
+        </w:rPr>
+        <w:tab/>
+      </w:r>
+      <w:r>
+        <w:rPr>
+          <w:noProof/>
+        </w:rPr>
+        <w:t>Synthesis Results / Parameter Fitting</w:t>
+      </w:r>
+      <w:r>
+        <w:rPr>
+          <w:noProof/>
+        </w:rPr>
+        <w:tab/>
+      </w:r>
+      <w:r>
+        <w:rPr>
+          <w:noProof/>
+        </w:rPr>
+        <w:fldChar w:fldCharType="begin"/>
+      </w:r>
+      <w:r>
+        <w:rPr>
+          <w:noProof/>
+        </w:rPr>
+        <w:instrText xml:space="preserve"> PAGEREF _Toc196793238 \h </w:instrText>
+      </w:r>
+      <w:r>
+        <w:rPr>
+          <w:noProof/>
+        </w:rPr>
+      </w:r>
+      <w:r>
+        <w:rPr>
+          <w:noProof/>
+        </w:rPr>
+        <w:fldChar w:fldCharType="separate"/>
+      </w:r>
+      <w:r>
+        <w:rPr>
+          <w:noProof/>
+        </w:rPr>
+        <w:t>9</w:t>
       </w:r>
       <w:r>
         <w:rPr>
@@ -842,7 +1104,7 @@
       <w:pPr>
         <w:pStyle w:val="berschrift1"/>
       </w:pPr>
-      <w:bookmarkStart w:id="1" w:name="_Toc192824344"/>
+      <w:bookmarkStart w:id="1" w:name="_Toc196793233"/>
       <w:r>
         <w:t>Introduction</w:t>
       </w:r>
@@ -852,7 +1114,7 @@
       <w:pPr>
         <w:pStyle w:val="berschrift2"/>
       </w:pPr>
-      <w:bookmarkStart w:id="2" w:name="_Toc192824345"/>
+      <w:bookmarkStart w:id="2" w:name="_Toc196793234"/>
       <w:r>
         <w:t>Purpose and Scope</w:t>
       </w:r>
@@ -898,7 +1160,7 @@
       <w:pPr>
         <w:pStyle w:val="berschrift2"/>
       </w:pPr>
-      <w:bookmarkStart w:id="3" w:name="_Toc192824346"/>
+      <w:bookmarkStart w:id="3" w:name="_Toc196793235"/>
       <w:r>
         <w:t>Revisions</w:t>
       </w:r>
@@ -1199,9 +1461,11 @@
       <w:pPr>
         <w:pStyle w:val="berschrift2"/>
       </w:pPr>
+      <w:bookmarkStart w:id="5" w:name="_Toc196793236"/>
       <w:r>
         <w:t>SoCRocket power monitoring</w:t>
       </w:r>
+      <w:bookmarkEnd w:id="5"/>
     </w:p>
     <w:p>
       <w:r>
@@ -1225,17 +1489,27 @@
       <w:r>
         <w:t xml:space="preserve"> (</w:t>
       </w:r>
-      <w:fldSimple w:instr=" REF _Ref192835626 \h ">
-        <w:r>
-          <w:t xml:space="preserve">Figure </w:t>
-        </w:r>
-        <w:r>
-          <w:rPr>
-            <w:noProof/>
-          </w:rPr>
-          <w:t>1</w:t>
-        </w:r>
-      </w:fldSimple>
+      <w:r>
+        <w:fldChar w:fldCharType="begin"/>
+      </w:r>
+      <w:r>
+        <w:instrText xml:space="preserve"> REF _Ref192835626 \h </w:instrText>
+      </w:r>
+      <w:r>
+        <w:fldChar w:fldCharType="separate"/>
+      </w:r>
+      <w:r>
+        <w:t xml:space="preserve">Figure </w:t>
+      </w:r>
+      <w:r>
+        <w:rPr>
+          <w:noProof/>
+        </w:rPr>
+        <w:t>1</w:t>
+      </w:r>
+      <w:r>
+        <w:fldChar w:fldCharType="end"/>
+      </w:r>
       <w:r>
         <w:t>)</w:t>
       </w:r>
@@ -1279,8 +1553,8 @@
                       <a:picLocks noChangeAspect="1" noChangeArrowheads="1"/>
                     </pic:cNvPicPr>
                   </pic:nvPicPr>
-                  <ve:AlternateContent>
-                    <ve:Choice xmlns:ma="http://schemas.microsoft.com/office/mac/drawingml/2008/main" Requires="ma">
+                  <ve:AlternateContent xmlns:ma="http://schemas.microsoft.com/office/mac/drawingml/2008/main">
+                    <ve:Choice Requires="ma">
                       <pic:blipFill>
                         <a:blip r:embed="rId9"/>
                         <a:srcRect/>
@@ -1289,7 +1563,7 @@
                         </a:stretch>
                       </pic:blipFill>
                     </ve:Choice>
-                    <ve:Fallback>
+                    <ve:Fallback xmlns:pic="http://schemas.openxmlformats.org/drawingml/2006/picture" xmlns:a="http://schemas.openxmlformats.org/drawingml/2006/main" xmlns:wne="http://schemas.microsoft.com/office/word/2006/wordml" xmlns:w="http://schemas.openxmlformats.org/wordprocessingml/2006/main" xmlns:w10="urn:schemas-microsoft-com:office:word" xmlns:wp="http://schemas.openxmlformats.org/drawingml/2006/wordprocessingDrawing" xmlns:v="urn:schemas-microsoft-com:vml" xmlns:m="http://schemas.openxmlformats.org/officeDocument/2006/math" xmlns:r="http://schemas.openxmlformats.org/officeDocument/2006/relationships" xmlns:o="urn:schemas-microsoft-com:office:office" xmlns:mv="urn:schemas-microsoft-com:mac:vml" xmlns:ve="http://schemas.openxmlformats.org/markup-compatibility/2006" xmlns:mo="http://schemas.microsoft.com/office/mac/office/2008/main" xmlns="">
                       <pic:blipFill>
                         <a:blip r:embed="rId10"/>
                         <a:srcRect/>
@@ -1327,7 +1601,7 @@
         <w:pStyle w:val="Beschriftung"/>
         <w:jc w:val="center"/>
       </w:pPr>
-      <w:bookmarkStart w:id="5" w:name="_Ref192835626"/>
+      <w:bookmarkStart w:id="6" w:name="_Ref192835626"/>
       <w:r>
         <w:t xml:space="preserve">Figure </w:t>
       </w:r>
@@ -1339,7 +1613,7 @@
           <w:t>1</w:t>
         </w:r>
       </w:fldSimple>
-      <w:bookmarkEnd w:id="5"/>
+      <w:bookmarkEnd w:id="6"/>
       <w:r>
         <w:t xml:space="preserve"> - Power event monitoring</w:t>
       </w:r>
@@ -1365,17 +1639,27 @@
       <w:r>
         <w:t xml:space="preserve">The example in </w:t>
       </w:r>
-      <w:fldSimple w:instr=" REF _Ref192835626 \h ">
-        <w:r>
-          <w:t xml:space="preserve">Figure </w:t>
-        </w:r>
-        <w:r>
-          <w:rPr>
-            <w:noProof/>
-          </w:rPr>
-          <w:t>1</w:t>
-        </w:r>
-      </w:fldSimple>
+      <w:r>
+        <w:fldChar w:fldCharType="begin"/>
+      </w:r>
+      <w:r>
+        <w:instrText xml:space="preserve"> REF _Ref192835626 \h </w:instrText>
+      </w:r>
+      <w:r>
+        <w:fldChar w:fldCharType="separate"/>
+      </w:r>
+      <w:r>
+        <w:t xml:space="preserve">Figure </w:t>
+      </w:r>
+      <w:r>
+        <w:rPr>
+          <w:noProof/>
+        </w:rPr>
+        <w:t>1</w:t>
+      </w:r>
+      <w:r>
+        <w:fldChar w:fldCharType="end"/>
+      </w:r>
       <w:r>
         <w:t xml:space="preserve"> illustrates the recording of a synthetic sequence of events</w:t>
       </w:r>
@@ -1668,8 +1952,8 @@
                       <a:picLocks noChangeAspect="1" noChangeArrowheads="1"/>
                     </pic:cNvPicPr>
                   </pic:nvPicPr>
-                  <ve:AlternateContent>
-                    <ve:Choice xmlns:ma="http://schemas.microsoft.com/office/mac/drawingml/2008/main" Requires="ma">
+                  <ve:AlternateContent xmlns:ma="http://schemas.microsoft.com/office/mac/drawingml/2008/main">
+                    <ve:Choice Requires="ma">
                       <pic:blipFill>
                         <a:blip r:embed="rId11"/>
                         <a:srcRect/>
@@ -1678,7 +1962,7 @@
                         </a:stretch>
                       </pic:blipFill>
                     </ve:Choice>
-                    <ve:Fallback>
+                    <ve:Fallback xmlns:pic="http://schemas.openxmlformats.org/drawingml/2006/picture" xmlns:a="http://schemas.openxmlformats.org/drawingml/2006/main" xmlns:wne="http://schemas.microsoft.com/office/word/2006/wordml" xmlns:w="http://schemas.openxmlformats.org/wordprocessingml/2006/main" xmlns:w10="urn:schemas-microsoft-com:office:word" xmlns:wp="http://schemas.openxmlformats.org/drawingml/2006/wordprocessingDrawing" xmlns:v="urn:schemas-microsoft-com:vml" xmlns:m="http://schemas.openxmlformats.org/officeDocument/2006/math" xmlns:r="http://schemas.openxmlformats.org/officeDocument/2006/relationships" xmlns:o="urn:schemas-microsoft-com:office:office" xmlns:mv="urn:schemas-microsoft-com:mac:vml" xmlns:ve="http://schemas.openxmlformats.org/markup-compatibility/2006" xmlns:mo="http://schemas.microsoft.com/office/mac/office/2008/main" xmlns="">
                       <pic:blipFill>
                         <a:blip r:embed="rId12"/>
                         <a:srcRect/>
@@ -1716,7 +2000,7 @@
         <w:pStyle w:val="Beschriftung"/>
         <w:jc w:val="center"/>
       </w:pPr>
-      <w:bookmarkStart w:id="6" w:name="_Ref192838349"/>
+      <w:bookmarkStart w:id="7" w:name="_Ref192838349"/>
       <w:r>
         <w:t xml:space="preserve">Figure </w:t>
       </w:r>
@@ -1728,7 +2012,7 @@
           <w:t>2</w:t>
         </w:r>
       </w:fldSimple>
-      <w:bookmarkEnd w:id="6"/>
+      <w:bookmarkEnd w:id="7"/>
       <w:r>
         <w:t xml:space="preserve"> - Power Analyzer</w:t>
       </w:r>
@@ -1753,31 +2037,51 @@
       <w:r>
         <w:t xml:space="preserve"> For the given example (</w:t>
       </w:r>
-      <w:fldSimple w:instr=" REF _Ref192835626 \h ">
-        <w:r>
-          <w:t xml:space="preserve">Figure </w:t>
-        </w:r>
-        <w:r>
-          <w:rPr>
-            <w:noProof/>
-          </w:rPr>
-          <w:t>1</w:t>
-        </w:r>
-      </w:fldSimple>
+      <w:r>
+        <w:fldChar w:fldCharType="begin"/>
+      </w:r>
+      <w:r>
+        <w:instrText xml:space="preserve"> REF _Ref192835626 \h </w:instrText>
+      </w:r>
+      <w:r>
+        <w:fldChar w:fldCharType="separate"/>
+      </w:r>
+      <w:r>
+        <w:t xml:space="preserve">Figure </w:t>
+      </w:r>
+      <w:r>
+        <w:rPr>
+          <w:noProof/>
+        </w:rPr>
+        <w:t>1</w:t>
+      </w:r>
+      <w:r>
+        <w:fldChar w:fldCharType="end"/>
+      </w:r>
       <w:r>
         <w:t xml:space="preserve">, </w:t>
       </w:r>
-      <w:fldSimple w:instr=" REF _Ref192838349 \h ">
-        <w:r>
-          <w:t xml:space="preserve">Figure </w:t>
-        </w:r>
-        <w:r>
-          <w:rPr>
-            <w:noProof/>
-          </w:rPr>
-          <w:t>2</w:t>
-        </w:r>
-      </w:fldSimple>
+      <w:r>
+        <w:fldChar w:fldCharType="begin"/>
+      </w:r>
+      <w:r>
+        <w:instrText xml:space="preserve"> REF _Ref192838349 \h </w:instrText>
+      </w:r>
+      <w:r>
+        <w:fldChar w:fldCharType="separate"/>
+      </w:r>
+      <w:r>
+        <w:t xml:space="preserve">Figure </w:t>
+      </w:r>
+      <w:r>
+        <w:rPr>
+          <w:noProof/>
+        </w:rPr>
+        <w:t>2</w:t>
+      </w:r>
+      <w:r>
+        <w:fldChar w:fldCharType="end"/>
+      </w:r>
       <w:r>
         <w:t>) the results are calculated as follows:</w:t>
       </w:r>
@@ -2194,7 +2498,7 @@
         <w:pStyle w:val="Beschriftung"/>
         <w:jc w:val="center"/>
       </w:pPr>
-      <w:bookmarkStart w:id="7" w:name="_Ref192840637"/>
+      <w:bookmarkStart w:id="8" w:name="_Ref192840637"/>
       <w:r>
         <w:t xml:space="preserve">Table </w:t>
       </w:r>
@@ -2206,7 +2510,7 @@
           <w:t>2</w:t>
         </w:r>
       </w:fldSimple>
-      <w:bookmarkEnd w:id="7"/>
+      <w:bookmarkEnd w:id="8"/>
       <w:r>
         <w:t xml:space="preserve"> - Example: PA accumulation/interpolation of data</w:t>
       </w:r>
@@ -2933,17 +3237,27 @@
       <w:r>
         <w:t xml:space="preserve">An example for a power profile plot (data from </w:t>
       </w:r>
-      <w:fldSimple w:instr=" REF _Ref192840637 \h ">
-        <w:r>
-          <w:t xml:space="preserve">Table </w:t>
-        </w:r>
-        <w:r>
-          <w:rPr>
-            <w:noProof/>
-          </w:rPr>
-          <w:t>2</w:t>
-        </w:r>
-      </w:fldSimple>
+      <w:r>
+        <w:fldChar w:fldCharType="begin"/>
+      </w:r>
+      <w:r>
+        <w:instrText xml:space="preserve"> REF _Ref192840637 \h </w:instrText>
+      </w:r>
+      <w:r>
+        <w:fldChar w:fldCharType="separate"/>
+      </w:r>
+      <w:r>
+        <w:t xml:space="preserve">Table </w:t>
+      </w:r>
+      <w:r>
+        <w:rPr>
+          <w:noProof/>
+        </w:rPr>
+        <w:t>2</w:t>
+      </w:r>
+      <w:r>
+        <w:fldChar w:fldCharType="end"/>
+      </w:r>
       <w:r>
         <w:t xml:space="preserve">) is shown in </w:t>
       </w:r>
@@ -3000,8 +3314,8 @@
                       <a:picLocks noChangeAspect="1" noChangeArrowheads="1"/>
                     </pic:cNvPicPr>
                   </pic:nvPicPr>
-                  <ve:AlternateContent>
-                    <ve:Choice xmlns:ma="http://schemas.microsoft.com/office/mac/drawingml/2008/main" Requires="ma">
+                  <ve:AlternateContent xmlns:ma="http://schemas.microsoft.com/office/mac/drawingml/2008/main">
+                    <ve:Choice Requires="ma">
                       <pic:blipFill>
                         <a:blip r:embed="rId13"/>
                         <a:srcRect/>
@@ -3010,7 +3324,7 @@
                         </a:stretch>
                       </pic:blipFill>
                     </ve:Choice>
-                    <ve:Fallback>
+                    <ve:Fallback xmlns:pic="http://schemas.openxmlformats.org/drawingml/2006/picture" xmlns:a="http://schemas.openxmlformats.org/drawingml/2006/main" xmlns:wne="http://schemas.microsoft.com/office/word/2006/wordml" xmlns:w="http://schemas.openxmlformats.org/wordprocessingml/2006/main" xmlns:w10="urn:schemas-microsoft-com:office:word" xmlns:wp="http://schemas.openxmlformats.org/drawingml/2006/wordprocessingDrawing" xmlns:v="urn:schemas-microsoft-com:vml" xmlns:m="http://schemas.openxmlformats.org/officeDocument/2006/math" xmlns:r="http://schemas.openxmlformats.org/officeDocument/2006/relationships" xmlns:o="urn:schemas-microsoft-com:office:office" xmlns:mv="urn:schemas-microsoft-com:mac:vml" xmlns:ve="http://schemas.openxmlformats.org/markup-compatibility/2006" xmlns:mo="http://schemas.microsoft.com/office/mac/office/2008/main" xmlns="">
                       <pic:blipFill>
                         <a:blip r:embed="rId14"/>
                         <a:srcRect/>
@@ -3048,7 +3362,7 @@
         <w:pStyle w:val="Beschriftung"/>
         <w:jc w:val="center"/>
       </w:pPr>
-      <w:bookmarkStart w:id="8" w:name="_Ref192841857"/>
+      <w:bookmarkStart w:id="9" w:name="_Ref192841857"/>
       <w:r>
         <w:t xml:space="preserve">Figure </w:t>
       </w:r>
@@ -3060,7 +3374,7 @@
           <w:t>3</w:t>
         </w:r>
       </w:fldSimple>
-      <w:bookmarkEnd w:id="8"/>
+      <w:bookmarkEnd w:id="9"/>
       <w:r>
         <w:t xml:space="preserve"> - Example Power Profile</w:t>
       </w:r>
@@ -3111,8 +3425,1731 @@
       <w:pPr>
         <w:pStyle w:val="berschrift1"/>
       </w:pPr>
+      <w:bookmarkStart w:id="10" w:name="_Toc196793237"/>
       <w:r>
         <w:t>Overview Power Events</w:t>
+      </w:r>
+      <w:bookmarkEnd w:id="10"/>
+    </w:p>
+    <w:tbl>
+      <w:tblPr>
+        <w:tblStyle w:val="Tabellenraster"/>
+        <w:tblW w:w="0" w:type="auto"/>
+        <w:tblLook w:val="00BF"/>
+      </w:tblPr>
+      <w:tblGrid>
+        <w:gridCol w:w="1951"/>
+        <w:gridCol w:w="3402"/>
+        <w:gridCol w:w="4426"/>
+      </w:tblGrid>
+      <w:tr>
+        <w:tc>
+          <w:tcPr>
+            <w:tcW w:w="1951" w:type="dxa"/>
+          </w:tcPr>
+          <w:p>
+            <w:pPr>
+              <w:rPr>
+                <w:sz w:val="20"/>
+              </w:rPr>
+            </w:pPr>
+            <w:r>
+              <w:rPr>
+                <w:sz w:val="20"/>
+              </w:rPr>
+              <w:t>IP</w:t>
+            </w:r>
+          </w:p>
+        </w:tc>
+        <w:tc>
+          <w:tcPr>
+            <w:tcW w:w="3402" w:type="dxa"/>
+          </w:tcPr>
+          <w:p>
+            <w:pPr>
+              <w:rPr>
+                <w:sz w:val="20"/>
+              </w:rPr>
+            </w:pPr>
+            <w:r>
+              <w:rPr>
+                <w:sz w:val="20"/>
+              </w:rPr>
+              <w:t>Event Name</w:t>
+            </w:r>
+          </w:p>
+        </w:tc>
+        <w:tc>
+          <w:tcPr>
+            <w:tcW w:w="4426" w:type="dxa"/>
+          </w:tcPr>
+          <w:p>
+            <w:pPr>
+              <w:rPr>
+                <w:sz w:val="20"/>
+              </w:rPr>
+            </w:pPr>
+            <w:r>
+              <w:rPr>
+                <w:sz w:val="20"/>
+              </w:rPr>
+              <w:t>Description</w:t>
+            </w:r>
+          </w:p>
+        </w:tc>
+      </w:tr>
+      <w:tr>
+        <w:tc>
+          <w:tcPr>
+            <w:tcW w:w="1951" w:type="dxa"/>
+          </w:tcPr>
+          <w:p>
+            <w:pPr>
+              <w:rPr>
+                <w:sz w:val="20"/>
+              </w:rPr>
+            </w:pPr>
+            <w:r>
+              <w:rPr>
+                <w:sz w:val="20"/>
+              </w:rPr>
+              <w:t>AHBCTRL</w:t>
+            </w:r>
+          </w:p>
+        </w:tc>
+        <w:tc>
+          <w:tcPr>
+            <w:tcW w:w="3402" w:type="dxa"/>
+          </w:tcPr>
+          <w:p>
+            <w:pPr>
+              <w:rPr>
+                <w:sz w:val="20"/>
+              </w:rPr>
+            </w:pPr>
+            <w:r>
+              <w:rPr>
+                <w:sz w:val="20"/>
+              </w:rPr>
+              <w:t>idle</w:t>
+            </w:r>
+          </w:p>
+        </w:tc>
+        <w:tc>
+          <w:tcPr>
+            <w:tcW w:w="4426" w:type="dxa"/>
+          </w:tcPr>
+          <w:p>
+            <w:pPr>
+              <w:rPr>
+                <w:sz w:val="20"/>
+              </w:rPr>
+            </w:pPr>
+            <w:r>
+              <w:rPr>
+                <w:sz w:val="20"/>
+              </w:rPr>
+              <w:t>Static power consumption</w:t>
+            </w:r>
+          </w:p>
+        </w:tc>
+      </w:tr>
+      <w:tr>
+        <w:tc>
+          <w:tcPr>
+            <w:tcW w:w="1951" w:type="dxa"/>
+          </w:tcPr>
+          <w:p>
+            <w:pPr>
+              <w:rPr>
+                <w:sz w:val="20"/>
+              </w:rPr>
+            </w:pPr>
+          </w:p>
+        </w:tc>
+        <w:tc>
+          <w:tcPr>
+            <w:tcW w:w="3402" w:type="dxa"/>
+          </w:tcPr>
+          <w:p>
+            <w:pPr>
+              <w:rPr>
+                <w:sz w:val="20"/>
+              </w:rPr>
+            </w:pPr>
+            <w:r>
+              <w:rPr>
+                <w:sz w:val="20"/>
+              </w:rPr>
+              <w:t>ahb_trans</w:t>
+            </w:r>
+          </w:p>
+        </w:tc>
+        <w:tc>
+          <w:tcPr>
+            <w:tcW w:w="4426" w:type="dxa"/>
+          </w:tcPr>
+          <w:p>
+            <w:pPr>
+              <w:rPr>
+                <w:sz w:val="20"/>
+              </w:rPr>
+            </w:pPr>
+            <w:r>
+              <w:rPr>
+                <w:sz w:val="20"/>
+              </w:rPr>
+              <w:t>Dynamic power for data being transferred</w:t>
+            </w:r>
+          </w:p>
+        </w:tc>
+      </w:tr>
+      <w:tr>
+        <w:tc>
+          <w:tcPr>
+            <w:tcW w:w="1951" w:type="dxa"/>
+          </w:tcPr>
+          <w:p>
+            <w:pPr>
+              <w:rPr>
+                <w:sz w:val="20"/>
+              </w:rPr>
+            </w:pPr>
+            <w:r>
+              <w:rPr>
+                <w:sz w:val="20"/>
+              </w:rPr>
+              <w:t>APBCTRL</w:t>
+            </w:r>
+          </w:p>
+        </w:tc>
+        <w:tc>
+          <w:tcPr>
+            <w:tcW w:w="3402" w:type="dxa"/>
+          </w:tcPr>
+          <w:p>
+            <w:pPr>
+              <w:rPr>
+                <w:sz w:val="20"/>
+              </w:rPr>
+            </w:pPr>
+            <w:r>
+              <w:rPr>
+                <w:sz w:val="20"/>
+              </w:rPr>
+              <w:t>idle</w:t>
+            </w:r>
+          </w:p>
+        </w:tc>
+        <w:tc>
+          <w:tcPr>
+            <w:tcW w:w="4426" w:type="dxa"/>
+          </w:tcPr>
+          <w:p>
+            <w:pPr>
+              <w:rPr>
+                <w:sz w:val="20"/>
+              </w:rPr>
+            </w:pPr>
+            <w:r>
+              <w:rPr>
+                <w:sz w:val="20"/>
+              </w:rPr>
+              <w:t>Static power consumption</w:t>
+            </w:r>
+          </w:p>
+        </w:tc>
+      </w:tr>
+      <w:tr>
+        <w:tc>
+          <w:tcPr>
+            <w:tcW w:w="1951" w:type="dxa"/>
+          </w:tcPr>
+          <w:p>
+            <w:pPr>
+              <w:rPr>
+                <w:sz w:val="20"/>
+              </w:rPr>
+            </w:pPr>
+          </w:p>
+        </w:tc>
+        <w:tc>
+          <w:tcPr>
+            <w:tcW w:w="3402" w:type="dxa"/>
+          </w:tcPr>
+          <w:p>
+            <w:pPr>
+              <w:rPr>
+                <w:sz w:val="20"/>
+              </w:rPr>
+            </w:pPr>
+            <w:r>
+              <w:rPr>
+                <w:sz w:val="20"/>
+              </w:rPr>
+              <w:t>apb_trans</w:t>
+            </w:r>
+          </w:p>
+        </w:tc>
+        <w:tc>
+          <w:tcPr>
+            <w:tcW w:w="4426" w:type="dxa"/>
+          </w:tcPr>
+          <w:p>
+            <w:pPr>
+              <w:rPr>
+                <w:sz w:val="20"/>
+              </w:rPr>
+            </w:pPr>
+            <w:r>
+              <w:rPr>
+                <w:sz w:val="20"/>
+              </w:rPr>
+              <w:t>Dynamic power for data being transferred</w:t>
+            </w:r>
+          </w:p>
+        </w:tc>
+      </w:tr>
+      <w:tr>
+        <w:tc>
+          <w:tcPr>
+            <w:tcW w:w="1951" w:type="dxa"/>
+          </w:tcPr>
+          <w:p>
+            <w:pPr>
+              <w:rPr>
+                <w:sz w:val="20"/>
+              </w:rPr>
+            </w:pPr>
+            <w:r>
+              <w:rPr>
+                <w:sz w:val="20"/>
+              </w:rPr>
+              <w:t>MCTRL</w:t>
+            </w:r>
+          </w:p>
+        </w:tc>
+        <w:tc>
+          <w:tcPr>
+            <w:tcW w:w="3402" w:type="dxa"/>
+          </w:tcPr>
+          <w:p>
+            <w:pPr>
+              <w:rPr>
+                <w:sz w:val="20"/>
+              </w:rPr>
+            </w:pPr>
+            <w:r>
+              <w:rPr>
+                <w:sz w:val="20"/>
+              </w:rPr>
+              <w:t>idle</w:t>
+            </w:r>
+          </w:p>
+        </w:tc>
+        <w:tc>
+          <w:tcPr>
+            <w:tcW w:w="4426" w:type="dxa"/>
+          </w:tcPr>
+          <w:p>
+            <w:pPr>
+              <w:rPr>
+                <w:sz w:val="20"/>
+              </w:rPr>
+            </w:pPr>
+            <w:r>
+              <w:rPr>
+                <w:sz w:val="20"/>
+              </w:rPr>
+              <w:t>Static power in Nominal Operation Mode</w:t>
+            </w:r>
+          </w:p>
+        </w:tc>
+      </w:tr>
+      <w:tr>
+        <w:tc>
+          <w:tcPr>
+            <w:tcW w:w="1951" w:type="dxa"/>
+          </w:tcPr>
+          <w:p>
+            <w:pPr>
+              <w:rPr>
+                <w:sz w:val="20"/>
+              </w:rPr>
+            </w:pPr>
+          </w:p>
+        </w:tc>
+        <w:tc>
+          <w:tcPr>
+            <w:tcW w:w="3402" w:type="dxa"/>
+          </w:tcPr>
+          <w:p>
+            <w:pPr>
+              <w:rPr>
+                <w:sz w:val="20"/>
+              </w:rPr>
+            </w:pPr>
+            <w:r>
+              <w:rPr>
+                <w:sz w:val="20"/>
+              </w:rPr>
+              <w:t>idle_powerdown</w:t>
+            </w:r>
+          </w:p>
+        </w:tc>
+        <w:tc>
+          <w:tcPr>
+            <w:tcW w:w="4426" w:type="dxa"/>
+          </w:tcPr>
+          <w:p>
+            <w:pPr>
+              <w:rPr>
+                <w:sz w:val="20"/>
+              </w:rPr>
+            </w:pPr>
+            <w:r>
+              <w:rPr>
+                <w:sz w:val="20"/>
+              </w:rPr>
+              <w:t xml:space="preserve">Static power in </w:t>
+            </w:r>
+            <w:r>
+              <w:rPr>
+                <w:sz w:val="20"/>
+              </w:rPr>
+              <w:t>Power Down Mode</w:t>
+            </w:r>
+          </w:p>
+        </w:tc>
+      </w:tr>
+      <w:tr>
+        <w:tc>
+          <w:tcPr>
+            <w:tcW w:w="1951" w:type="dxa"/>
+          </w:tcPr>
+          <w:p>
+            <w:pPr>
+              <w:rPr>
+                <w:sz w:val="20"/>
+              </w:rPr>
+            </w:pPr>
+          </w:p>
+        </w:tc>
+        <w:tc>
+          <w:tcPr>
+            <w:tcW w:w="3402" w:type="dxa"/>
+          </w:tcPr>
+          <w:p>
+            <w:pPr>
+              <w:rPr>
+                <w:sz w:val="20"/>
+              </w:rPr>
+            </w:pPr>
+            <w:r>
+              <w:rPr>
+                <w:sz w:val="20"/>
+              </w:rPr>
+              <w:t>idle_powerdown2</w:t>
+            </w:r>
+          </w:p>
+        </w:tc>
+        <w:tc>
+          <w:tcPr>
+            <w:tcW w:w="4426" w:type="dxa"/>
+          </w:tcPr>
+          <w:p>
+            <w:pPr>
+              <w:rPr>
+                <w:sz w:val="20"/>
+              </w:rPr>
+            </w:pPr>
+            <w:r>
+              <w:rPr>
+                <w:sz w:val="20"/>
+              </w:rPr>
+              <w:t>Static power in Partial Array Self-Refresh Mode (for half the memory)</w:t>
+            </w:r>
+          </w:p>
+        </w:tc>
+      </w:tr>
+      <w:tr>
+        <w:tc>
+          <w:tcPr>
+            <w:tcW w:w="1951" w:type="dxa"/>
+          </w:tcPr>
+          <w:p>
+            <w:pPr>
+              <w:rPr>
+                <w:sz w:val="20"/>
+              </w:rPr>
+            </w:pPr>
+          </w:p>
+        </w:tc>
+        <w:tc>
+          <w:tcPr>
+            <w:tcW w:w="3402" w:type="dxa"/>
+          </w:tcPr>
+          <w:p>
+            <w:pPr>
+              <w:rPr>
+                <w:sz w:val="20"/>
+              </w:rPr>
+            </w:pPr>
+            <w:r>
+              <w:rPr>
+                <w:sz w:val="20"/>
+              </w:rPr>
+              <w:t>idle_powerdown4</w:t>
+            </w:r>
+          </w:p>
+        </w:tc>
+        <w:tc>
+          <w:tcPr>
+            <w:tcW w:w="4426" w:type="dxa"/>
+          </w:tcPr>
+          <w:p>
+            <w:pPr>
+              <w:rPr>
+                <w:sz w:val="20"/>
+              </w:rPr>
+            </w:pPr>
+            <w:r>
+              <w:rPr>
+                <w:sz w:val="20"/>
+              </w:rPr>
+              <w:t>Static power in Partial Array Self-Refresh Mode (for a quarter of the memory)</w:t>
+            </w:r>
+          </w:p>
+        </w:tc>
+      </w:tr>
+      <w:tr>
+        <w:tc>
+          <w:tcPr>
+            <w:tcW w:w="1951" w:type="dxa"/>
+          </w:tcPr>
+          <w:p>
+            <w:pPr>
+              <w:rPr>
+                <w:sz w:val="20"/>
+              </w:rPr>
+            </w:pPr>
+          </w:p>
+        </w:tc>
+        <w:tc>
+          <w:tcPr>
+            <w:tcW w:w="3402" w:type="dxa"/>
+          </w:tcPr>
+          <w:p>
+            <w:pPr>
+              <w:rPr>
+                <w:sz w:val="20"/>
+              </w:rPr>
+            </w:pPr>
+            <w:r>
+              <w:rPr>
+                <w:sz w:val="20"/>
+              </w:rPr>
+              <w:t>idle_powerdown8</w:t>
+            </w:r>
+          </w:p>
+        </w:tc>
+        <w:tc>
+          <w:tcPr>
+            <w:tcW w:w="4426" w:type="dxa"/>
+          </w:tcPr>
+          <w:p>
+            <w:pPr>
+              <w:rPr>
+                <w:sz w:val="20"/>
+              </w:rPr>
+            </w:pPr>
+            <w:r>
+              <w:rPr>
+                <w:sz w:val="20"/>
+              </w:rPr>
+              <w:t>Static power in Partial Array Self-Refresh Mode (for the eight part of the memory)</w:t>
+            </w:r>
+          </w:p>
+        </w:tc>
+      </w:tr>
+      <w:tr>
+        <w:tc>
+          <w:tcPr>
+            <w:tcW w:w="1951" w:type="dxa"/>
+          </w:tcPr>
+          <w:p>
+            <w:pPr>
+              <w:rPr>
+                <w:sz w:val="20"/>
+              </w:rPr>
+            </w:pPr>
+          </w:p>
+        </w:tc>
+        <w:tc>
+          <w:tcPr>
+            <w:tcW w:w="3402" w:type="dxa"/>
+          </w:tcPr>
+          <w:p>
+            <w:pPr>
+              <w:rPr>
+                <w:sz w:val="20"/>
+              </w:rPr>
+            </w:pPr>
+            <w:r>
+              <w:rPr>
+                <w:sz w:val="20"/>
+              </w:rPr>
+              <w:t>idle_powerdown16</w:t>
+            </w:r>
+          </w:p>
+        </w:tc>
+        <w:tc>
+          <w:tcPr>
+            <w:tcW w:w="4426" w:type="dxa"/>
+          </w:tcPr>
+          <w:p>
+            <w:pPr>
+              <w:rPr>
+                <w:sz w:val="20"/>
+              </w:rPr>
+            </w:pPr>
+            <w:r>
+              <w:rPr>
+                <w:sz w:val="20"/>
+              </w:rPr>
+              <w:t>Static power in Partial Array Self-Refresh Mode (for the sixteenth part of the mem)</w:t>
+            </w:r>
+          </w:p>
+        </w:tc>
+      </w:tr>
+      <w:tr>
+        <w:tc>
+          <w:tcPr>
+            <w:tcW w:w="1951" w:type="dxa"/>
+          </w:tcPr>
+          <w:p>
+            <w:pPr>
+              <w:rPr>
+                <w:sz w:val="20"/>
+              </w:rPr>
+            </w:pPr>
+          </w:p>
+        </w:tc>
+        <w:tc>
+          <w:tcPr>
+            <w:tcW w:w="3402" w:type="dxa"/>
+          </w:tcPr>
+          <w:p>
+            <w:pPr>
+              <w:rPr>
+                <w:sz w:val="20"/>
+              </w:rPr>
+            </w:pPr>
+            <w:r>
+              <w:rPr>
+                <w:sz w:val="20"/>
+              </w:rPr>
+              <w:t>idle_selfrefresh</w:t>
+            </w:r>
+          </w:p>
+        </w:tc>
+        <w:tc>
+          <w:tcPr>
+            <w:tcW w:w="4426" w:type="dxa"/>
+          </w:tcPr>
+          <w:p>
+            <w:pPr>
+              <w:rPr>
+                <w:sz w:val="20"/>
+              </w:rPr>
+            </w:pPr>
+            <w:r>
+              <w:rPr>
+                <w:sz w:val="20"/>
+              </w:rPr>
+              <w:t>Static power in Self-Refresh Mode</w:t>
+            </w:r>
+          </w:p>
+        </w:tc>
+      </w:tr>
+      <w:tr>
+        <w:tc>
+          <w:tcPr>
+            <w:tcW w:w="1951" w:type="dxa"/>
+          </w:tcPr>
+          <w:p>
+            <w:pPr>
+              <w:rPr>
+                <w:sz w:val="20"/>
+              </w:rPr>
+            </w:pPr>
+          </w:p>
+        </w:tc>
+        <w:tc>
+          <w:tcPr>
+            <w:tcW w:w="3402" w:type="dxa"/>
+          </w:tcPr>
+          <w:p>
+            <w:pPr>
+              <w:rPr>
+                <w:sz w:val="20"/>
+              </w:rPr>
+            </w:pPr>
+            <w:r>
+              <w:rPr>
+                <w:sz w:val="20"/>
+              </w:rPr>
+              <w:t>idle_deeppowerdown</w:t>
+            </w:r>
+          </w:p>
+        </w:tc>
+        <w:tc>
+          <w:tcPr>
+            <w:tcW w:w="4426" w:type="dxa"/>
+          </w:tcPr>
+          <w:p>
+            <w:pPr>
+              <w:rPr>
+                <w:sz w:val="20"/>
+              </w:rPr>
+            </w:pPr>
+            <w:r>
+              <w:rPr>
+                <w:sz w:val="20"/>
+              </w:rPr>
+              <w:t>Static power in Deep-Power-Down Mode</w:t>
+            </w:r>
+          </w:p>
+        </w:tc>
+      </w:tr>
+      <w:tr>
+        <w:tc>
+          <w:tcPr>
+            <w:tcW w:w="1951" w:type="dxa"/>
+          </w:tcPr>
+          <w:p>
+            <w:pPr>
+              <w:rPr>
+                <w:sz w:val="20"/>
+              </w:rPr>
+            </w:pPr>
+            <w:r>
+              <w:rPr>
+                <w:sz w:val="20"/>
+              </w:rPr>
+              <w:t>Generic Mem</w:t>
+            </w:r>
+          </w:p>
+        </w:tc>
+        <w:tc>
+          <w:tcPr>
+            <w:tcW w:w="3402" w:type="dxa"/>
+          </w:tcPr>
+          <w:p>
+            <w:pPr>
+              <w:rPr>
+                <w:sz w:val="20"/>
+              </w:rPr>
+            </w:pPr>
+            <w:r>
+              <w:rPr>
+                <w:sz w:val="20"/>
+              </w:rPr>
+              <w:t>idle</w:t>
+            </w:r>
+          </w:p>
+        </w:tc>
+        <w:tc>
+          <w:tcPr>
+            <w:tcW w:w="4426" w:type="dxa"/>
+          </w:tcPr>
+          <w:p>
+            <w:pPr>
+              <w:rPr>
+                <w:sz w:val="20"/>
+              </w:rPr>
+            </w:pPr>
+            <w:r>
+              <w:rPr>
+                <w:sz w:val="20"/>
+              </w:rPr>
+              <w:t>Static power of the memory</w:t>
+            </w:r>
+          </w:p>
+        </w:tc>
+      </w:tr>
+      <w:tr>
+        <w:tc>
+          <w:tcPr>
+            <w:tcW w:w="1951" w:type="dxa"/>
+          </w:tcPr>
+          <w:p>
+            <w:pPr>
+              <w:rPr>
+                <w:sz w:val="20"/>
+              </w:rPr>
+            </w:pPr>
+          </w:p>
+        </w:tc>
+        <w:tc>
+          <w:tcPr>
+            <w:tcW w:w="3402" w:type="dxa"/>
+          </w:tcPr>
+          <w:p>
+            <w:pPr>
+              <w:rPr>
+                <w:sz w:val="20"/>
+              </w:rPr>
+            </w:pPr>
+            <w:r>
+              <w:rPr>
+                <w:sz w:val="20"/>
+              </w:rPr>
+              <w:t>{prom, io, sram, sdram}_read</w:t>
+            </w:r>
+          </w:p>
+        </w:tc>
+        <w:tc>
+          <w:tcPr>
+            <w:tcW w:w="4426" w:type="dxa"/>
+          </w:tcPr>
+          <w:p>
+            <w:pPr>
+              <w:rPr>
+                <w:sz w:val="20"/>
+              </w:rPr>
+            </w:pPr>
+            <w:r>
+              <w:rPr>
+                <w:sz w:val="20"/>
+              </w:rPr>
+              <w:t>Dynamic power for a read access to one of the defined memory types</w:t>
+            </w:r>
+          </w:p>
+        </w:tc>
+      </w:tr>
+      <w:tr>
+        <w:tc>
+          <w:tcPr>
+            <w:tcW w:w="1951" w:type="dxa"/>
+          </w:tcPr>
+          <w:p>
+            <w:pPr>
+              <w:rPr>
+                <w:sz w:val="20"/>
+              </w:rPr>
+            </w:pPr>
+          </w:p>
+        </w:tc>
+        <w:tc>
+          <w:tcPr>
+            <w:tcW w:w="3402" w:type="dxa"/>
+          </w:tcPr>
+          <w:p>
+            <w:pPr>
+              <w:rPr>
+                <w:sz w:val="20"/>
+              </w:rPr>
+            </w:pPr>
+            <w:r>
+              <w:rPr>
+                <w:sz w:val="20"/>
+              </w:rPr>
+              <w:t>{prom, io, sram, sdram}_write</w:t>
+            </w:r>
+          </w:p>
+        </w:tc>
+        <w:tc>
+          <w:tcPr>
+            <w:tcW w:w="4426" w:type="dxa"/>
+          </w:tcPr>
+          <w:p>
+            <w:pPr>
+              <w:rPr>
+                <w:sz w:val="20"/>
+              </w:rPr>
+            </w:pPr>
+            <w:r>
+              <w:rPr>
+                <w:sz w:val="20"/>
+              </w:rPr>
+              <w:t>Dynamic power for a write access to one of the defined memory types</w:t>
+            </w:r>
+          </w:p>
+        </w:tc>
+      </w:tr>
+      <w:tr>
+        <w:tc>
+          <w:tcPr>
+            <w:tcW w:w="1951" w:type="dxa"/>
+          </w:tcPr>
+          <w:p>
+            <w:pPr>
+              <w:rPr>
+                <w:sz w:val="20"/>
+              </w:rPr>
+            </w:pPr>
+            <w:r>
+              <w:rPr>
+                <w:sz w:val="20"/>
+              </w:rPr>
+              <w:t>MMU_Cache</w:t>
+            </w:r>
+          </w:p>
+        </w:tc>
+        <w:tc>
+          <w:tcPr>
+            <w:tcW w:w="3402" w:type="dxa"/>
+          </w:tcPr>
+          <w:p>
+            <w:pPr>
+              <w:rPr>
+                <w:sz w:val="20"/>
+              </w:rPr>
+            </w:pPr>
+            <w:r>
+              <w:rPr>
+                <w:sz w:val="20"/>
+              </w:rPr>
+              <w:t>idle</w:t>
+            </w:r>
+          </w:p>
+        </w:tc>
+        <w:tc>
+          <w:tcPr>
+            <w:tcW w:w="4426" w:type="dxa"/>
+          </w:tcPr>
+          <w:p>
+            <w:pPr>
+              <w:rPr>
+                <w:sz w:val="20"/>
+              </w:rPr>
+            </w:pPr>
+            <w:r>
+              <w:rPr>
+                <w:sz w:val="20"/>
+              </w:rPr>
+              <w:t>Static power consumption</w:t>
+            </w:r>
+          </w:p>
+        </w:tc>
+      </w:tr>
+      <w:tr>
+        <w:tc>
+          <w:tcPr>
+            <w:tcW w:w="1951" w:type="dxa"/>
+          </w:tcPr>
+          <w:p>
+            <w:pPr>
+              <w:rPr>
+                <w:sz w:val="20"/>
+              </w:rPr>
+            </w:pPr>
+          </w:p>
+        </w:tc>
+        <w:tc>
+          <w:tcPr>
+            <w:tcW w:w="3402" w:type="dxa"/>
+          </w:tcPr>
+          <w:p>
+            <w:pPr>
+              <w:rPr>
+                <w:sz w:val="20"/>
+              </w:rPr>
+            </w:pPr>
+            <w:r>
+              <w:rPr>
+                <w:sz w:val="20"/>
+              </w:rPr>
+              <w:t>set_readSET</w:t>
+            </w:r>
+          </w:p>
+        </w:tc>
+        <w:tc>
+          <w:tcPr>
+            <w:tcW w:w="4426" w:type="dxa"/>
+          </w:tcPr>
+          <w:p>
+            <w:pPr>
+              <w:rPr>
+                <w:sz w:val="20"/>
+              </w:rPr>
+            </w:pPr>
+            <w:r>
+              <w:rPr>
+                <w:sz w:val="20"/>
+              </w:rPr>
+              <w:t>Dynamic power for read access to cache set SET</w:t>
+            </w:r>
+          </w:p>
+        </w:tc>
+      </w:tr>
+      <w:tr>
+        <w:tc>
+          <w:tcPr>
+            <w:tcW w:w="1951" w:type="dxa"/>
+          </w:tcPr>
+          <w:p>
+            <w:pPr>
+              <w:rPr>
+                <w:sz w:val="20"/>
+              </w:rPr>
+            </w:pPr>
+          </w:p>
+        </w:tc>
+        <w:tc>
+          <w:tcPr>
+            <w:tcW w:w="3402" w:type="dxa"/>
+          </w:tcPr>
+          <w:p>
+            <w:pPr>
+              <w:rPr>
+                <w:sz w:val="20"/>
+              </w:rPr>
+            </w:pPr>
+            <w:r>
+              <w:rPr>
+                <w:sz w:val="20"/>
+              </w:rPr>
+              <w:t>set_writeSET</w:t>
+            </w:r>
+          </w:p>
+        </w:tc>
+        <w:tc>
+          <w:tcPr>
+            <w:tcW w:w="4426" w:type="dxa"/>
+          </w:tcPr>
+          <w:p>
+            <w:pPr>
+              <w:rPr>
+                <w:sz w:val="20"/>
+              </w:rPr>
+            </w:pPr>
+            <w:r>
+              <w:rPr>
+                <w:sz w:val="20"/>
+              </w:rPr>
+              <w:t>Dynamic power for write access to cache set SET</w:t>
+            </w:r>
+          </w:p>
+        </w:tc>
+      </w:tr>
+      <w:tr>
+        <w:tc>
+          <w:tcPr>
+            <w:tcW w:w="1951" w:type="dxa"/>
+          </w:tcPr>
+          <w:p>
+            <w:pPr>
+              <w:rPr>
+                <w:sz w:val="20"/>
+              </w:rPr>
+            </w:pPr>
+          </w:p>
+        </w:tc>
+        <w:tc>
+          <w:tcPr>
+            <w:tcW w:w="3402" w:type="dxa"/>
+          </w:tcPr>
+          <w:p>
+            <w:pPr>
+              <w:rPr>
+                <w:sz w:val="20"/>
+              </w:rPr>
+            </w:pPr>
+            <w:r>
+              <w:rPr>
+                <w:sz w:val="20"/>
+              </w:rPr>
+              <w:t>tlb_lookup</w:t>
+            </w:r>
+          </w:p>
+        </w:tc>
+        <w:tc>
+          <w:tcPr>
+            <w:tcW w:w="4426" w:type="dxa"/>
+          </w:tcPr>
+          <w:p>
+            <w:pPr>
+              <w:rPr>
+                <w:sz w:val="20"/>
+              </w:rPr>
+            </w:pPr>
+            <w:r>
+              <w:rPr>
+                <w:sz w:val="20"/>
+              </w:rPr>
+              <w:t>Dynamic power for full associate read&amp;compare operation across the PDC</w:t>
+            </w:r>
+          </w:p>
+        </w:tc>
+      </w:tr>
+      <w:tr>
+        <w:tc>
+          <w:tcPr>
+            <w:tcW w:w="1951" w:type="dxa"/>
+          </w:tcPr>
+          <w:p>
+            <w:pPr>
+              <w:rPr>
+                <w:sz w:val="20"/>
+              </w:rPr>
+            </w:pPr>
+          </w:p>
+        </w:tc>
+        <w:tc>
+          <w:tcPr>
+            <w:tcW w:w="3402" w:type="dxa"/>
+          </w:tcPr>
+          <w:p>
+            <w:pPr>
+              <w:rPr>
+                <w:sz w:val="20"/>
+              </w:rPr>
+            </w:pPr>
+            <w:r>
+              <w:rPr>
+                <w:sz w:val="20"/>
+              </w:rPr>
+              <w:t>tlb_write</w:t>
+            </w:r>
+          </w:p>
+        </w:tc>
+        <w:tc>
+          <w:tcPr>
+            <w:tcW w:w="4426" w:type="dxa"/>
+          </w:tcPr>
+          <w:p>
+            <w:pPr>
+              <w:rPr>
+                <w:sz w:val="20"/>
+              </w:rPr>
+            </w:pPr>
+            <w:r>
+              <w:rPr>
+                <w:sz w:val="20"/>
+              </w:rPr>
+              <w:t>Dynamic power for writing a TLB entry (after refill or miss)</w:t>
+            </w:r>
+          </w:p>
+        </w:tc>
+      </w:tr>
+      <w:tr>
+        <w:tc>
+          <w:tcPr>
+            <w:tcW w:w="1951" w:type="dxa"/>
+          </w:tcPr>
+          <w:p>
+            <w:pPr>
+              <w:rPr>
+                <w:sz w:val="20"/>
+              </w:rPr>
+            </w:pPr>
+          </w:p>
+        </w:tc>
+        <w:tc>
+          <w:tcPr>
+            <w:tcW w:w="3402" w:type="dxa"/>
+          </w:tcPr>
+          <w:p>
+            <w:pPr>
+              <w:rPr>
+                <w:sz w:val="20"/>
+              </w:rPr>
+            </w:pPr>
+            <w:r>
+              <w:rPr>
+                <w:sz w:val="20"/>
+              </w:rPr>
+              <w:t>lram_read</w:t>
+            </w:r>
+          </w:p>
+        </w:tc>
+        <w:tc>
+          <w:tcPr>
+            <w:tcW w:w="4426" w:type="dxa"/>
+          </w:tcPr>
+          <w:p>
+            <w:pPr>
+              <w:rPr>
+                <w:sz w:val="20"/>
+              </w:rPr>
+            </w:pPr>
+            <w:r>
+              <w:rPr>
+                <w:sz w:val="20"/>
+              </w:rPr>
+              <w:t>Dynamic power for read operation from localram</w:t>
+            </w:r>
+          </w:p>
+        </w:tc>
+      </w:tr>
+      <w:tr>
+        <w:tc>
+          <w:tcPr>
+            <w:tcW w:w="1951" w:type="dxa"/>
+          </w:tcPr>
+          <w:p>
+            <w:pPr>
+              <w:rPr>
+                <w:sz w:val="20"/>
+              </w:rPr>
+            </w:pPr>
+          </w:p>
+        </w:tc>
+        <w:tc>
+          <w:tcPr>
+            <w:tcW w:w="3402" w:type="dxa"/>
+          </w:tcPr>
+          <w:p>
+            <w:pPr>
+              <w:rPr>
+                <w:sz w:val="20"/>
+              </w:rPr>
+            </w:pPr>
+            <w:r>
+              <w:rPr>
+                <w:sz w:val="20"/>
+              </w:rPr>
+              <w:t>lram_write</w:t>
+            </w:r>
+          </w:p>
+        </w:tc>
+        <w:tc>
+          <w:tcPr>
+            <w:tcW w:w="4426" w:type="dxa"/>
+          </w:tcPr>
+          <w:p>
+            <w:pPr>
+              <w:rPr>
+                <w:sz w:val="20"/>
+              </w:rPr>
+            </w:pPr>
+            <w:r>
+              <w:rPr>
+                <w:sz w:val="20"/>
+              </w:rPr>
+              <w:t>Dynamic power for write operation to localram</w:t>
+            </w:r>
+          </w:p>
+        </w:tc>
+      </w:tr>
+      <w:tr>
+        <w:tc>
+          <w:tcPr>
+            <w:tcW w:w="1951" w:type="dxa"/>
+          </w:tcPr>
+          <w:p>
+            <w:pPr>
+              <w:rPr>
+                <w:sz w:val="20"/>
+              </w:rPr>
+            </w:pPr>
+            <w:r>
+              <w:rPr>
+                <w:sz w:val="20"/>
+              </w:rPr>
+              <w:t>GP_Timer</w:t>
+            </w:r>
+          </w:p>
+        </w:tc>
+        <w:tc>
+          <w:tcPr>
+            <w:tcW w:w="3402" w:type="dxa"/>
+          </w:tcPr>
+          <w:p>
+            <w:pPr>
+              <w:rPr>
+                <w:sz w:val="20"/>
+              </w:rPr>
+            </w:pPr>
+            <w:r>
+              <w:rPr>
+                <w:sz w:val="20"/>
+              </w:rPr>
+              <w:t>idle</w:t>
+            </w:r>
+          </w:p>
+        </w:tc>
+        <w:tc>
+          <w:tcPr>
+            <w:tcW w:w="4426" w:type="dxa"/>
+          </w:tcPr>
+          <w:p>
+            <w:pPr>
+              <w:rPr>
+                <w:sz w:val="20"/>
+              </w:rPr>
+            </w:pPr>
+            <w:r>
+              <w:rPr>
+                <w:sz w:val="20"/>
+              </w:rPr>
+              <w:t>Static power consumption</w:t>
+            </w:r>
+          </w:p>
+        </w:tc>
+      </w:tr>
+      <w:tr>
+        <w:tc>
+          <w:tcPr>
+            <w:tcW w:w="1951" w:type="dxa"/>
+          </w:tcPr>
+          <w:p>
+            <w:pPr>
+              <w:rPr>
+                <w:sz w:val="20"/>
+              </w:rPr>
+            </w:pPr>
+          </w:p>
+        </w:tc>
+        <w:tc>
+          <w:tcPr>
+            <w:tcW w:w="3402" w:type="dxa"/>
+          </w:tcPr>
+          <w:p>
+            <w:pPr>
+              <w:rPr>
+                <w:sz w:val="20"/>
+              </w:rPr>
+            </w:pPr>
+            <w:r>
+              <w:rPr>
+                <w:sz w:val="20"/>
+              </w:rPr>
+              <w:t>active</w:t>
+            </w:r>
+          </w:p>
+        </w:tc>
+        <w:tc>
+          <w:tcPr>
+            <w:tcW w:w="4426" w:type="dxa"/>
+          </w:tcPr>
+          <w:p>
+            <w:pPr>
+              <w:rPr>
+                <w:sz w:val="20"/>
+              </w:rPr>
+            </w:pPr>
+            <w:r>
+              <w:rPr>
+                <w:sz w:val="20"/>
+              </w:rPr>
+              <w:t>Dynamic power for counter being enabled and counting</w:t>
+            </w:r>
+          </w:p>
+        </w:tc>
+      </w:tr>
+      <w:tr>
+        <w:tc>
+          <w:tcPr>
+            <w:tcW w:w="1951" w:type="dxa"/>
+          </w:tcPr>
+          <w:p>
+            <w:pPr>
+              <w:rPr>
+                <w:sz w:val="20"/>
+              </w:rPr>
+            </w:pPr>
+          </w:p>
+        </w:tc>
+        <w:tc>
+          <w:tcPr>
+            <w:tcW w:w="3402" w:type="dxa"/>
+          </w:tcPr>
+          <w:p>
+            <w:pPr>
+              <w:rPr>
+                <w:sz w:val="20"/>
+              </w:rPr>
+            </w:pPr>
+            <w:r>
+              <w:rPr>
+                <w:sz w:val="20"/>
+              </w:rPr>
+              <w:t>underflow</w:t>
+            </w:r>
+          </w:p>
+        </w:tc>
+        <w:tc>
+          <w:tcPr>
+            <w:tcW w:w="4426" w:type="dxa"/>
+          </w:tcPr>
+          <w:p>
+            <w:pPr>
+              <w:rPr>
+                <w:sz w:val="20"/>
+              </w:rPr>
+            </w:pPr>
+            <w:r>
+              <w:rPr>
+                <w:sz w:val="20"/>
+              </w:rPr>
+              <w:t>Dynamic power for counter underflow</w:t>
+            </w:r>
+          </w:p>
+        </w:tc>
+      </w:tr>
+      <w:tr>
+        <w:tc>
+          <w:tcPr>
+            <w:tcW w:w="1951" w:type="dxa"/>
+          </w:tcPr>
+          <w:p>
+            <w:pPr>
+              <w:rPr>
+                <w:sz w:val="20"/>
+              </w:rPr>
+            </w:pPr>
+            <w:r>
+              <w:rPr>
+                <w:sz w:val="20"/>
+              </w:rPr>
+              <w:t>IRQMP</w:t>
+            </w:r>
+          </w:p>
+        </w:tc>
+        <w:tc>
+          <w:tcPr>
+            <w:tcW w:w="3402" w:type="dxa"/>
+          </w:tcPr>
+          <w:p>
+            <w:pPr>
+              <w:rPr>
+                <w:sz w:val="20"/>
+              </w:rPr>
+            </w:pPr>
+            <w:r>
+              <w:rPr>
+                <w:sz w:val="20"/>
+              </w:rPr>
+              <w:t>idle</w:t>
+            </w:r>
+          </w:p>
+        </w:tc>
+        <w:tc>
+          <w:tcPr>
+            <w:tcW w:w="4426" w:type="dxa"/>
+          </w:tcPr>
+          <w:p>
+            <w:pPr>
+              <w:rPr>
+                <w:sz w:val="20"/>
+              </w:rPr>
+            </w:pPr>
+            <w:r>
+              <w:rPr>
+                <w:sz w:val="20"/>
+              </w:rPr>
+              <w:t>Static power consumption</w:t>
+            </w:r>
+          </w:p>
+        </w:tc>
+      </w:tr>
+      <w:tr>
+        <w:tc>
+          <w:tcPr>
+            <w:tcW w:w="1951" w:type="dxa"/>
+          </w:tcPr>
+          <w:p>
+            <w:pPr>
+              <w:rPr>
+                <w:sz w:val="20"/>
+              </w:rPr>
+            </w:pPr>
+          </w:p>
+        </w:tc>
+        <w:tc>
+          <w:tcPr>
+            <w:tcW w:w="3402" w:type="dxa"/>
+          </w:tcPr>
+          <w:p>
+            <w:pPr>
+              <w:rPr>
+                <w:sz w:val="20"/>
+              </w:rPr>
+            </w:pPr>
+            <w:r>
+              <w:rPr>
+                <w:sz w:val="20"/>
+              </w:rPr>
+              <w:t>irqX</w:t>
+            </w:r>
+          </w:p>
+        </w:tc>
+        <w:tc>
+          <w:tcPr>
+            <w:tcW w:w="4426" w:type="dxa"/>
+          </w:tcPr>
+          <w:p>
+            <w:pPr>
+              <w:rPr>
+                <w:sz w:val="20"/>
+              </w:rPr>
+            </w:pPr>
+            <w:r>
+              <w:rPr>
+                <w:sz w:val="20"/>
+              </w:rPr>
+              <w:t>Dynamic power for driving an interrupt to processor X</w:t>
+            </w:r>
+          </w:p>
+        </w:tc>
+      </w:tr>
+      <w:tr>
+        <w:tc>
+          <w:tcPr>
+            <w:tcW w:w="1951" w:type="dxa"/>
+          </w:tcPr>
+          <w:p>
+            <w:pPr>
+              <w:rPr>
+                <w:sz w:val="20"/>
+              </w:rPr>
+            </w:pPr>
+            <w:r>
+              <w:rPr>
+                <w:sz w:val="20"/>
+              </w:rPr>
+              <w:t>AHB2SoCWire</w:t>
+            </w:r>
+          </w:p>
+        </w:tc>
+        <w:tc>
+          <w:tcPr>
+            <w:tcW w:w="3402" w:type="dxa"/>
+          </w:tcPr>
+          <w:p>
+            <w:pPr>
+              <w:rPr>
+                <w:sz w:val="20"/>
+              </w:rPr>
+            </w:pPr>
+          </w:p>
+        </w:tc>
+        <w:tc>
+          <w:tcPr>
+            <w:tcW w:w="4426" w:type="dxa"/>
+          </w:tcPr>
+          <w:p>
+            <w:pPr>
+              <w:rPr>
+                <w:sz w:val="20"/>
+              </w:rPr>
+            </w:pPr>
+          </w:p>
+        </w:tc>
+      </w:tr>
+      <w:tr>
+        <w:tc>
+          <w:tcPr>
+            <w:tcW w:w="1951" w:type="dxa"/>
+          </w:tcPr>
+          <w:p>
+            <w:pPr>
+              <w:rPr>
+                <w:sz w:val="20"/>
+              </w:rPr>
+            </w:pPr>
+          </w:p>
+        </w:tc>
+        <w:tc>
+          <w:tcPr>
+            <w:tcW w:w="3402" w:type="dxa"/>
+          </w:tcPr>
+          <w:p>
+            <w:pPr>
+              <w:rPr>
+                <w:sz w:val="20"/>
+              </w:rPr>
+            </w:pPr>
+          </w:p>
+        </w:tc>
+        <w:tc>
+          <w:tcPr>
+            <w:tcW w:w="4426" w:type="dxa"/>
+          </w:tcPr>
+          <w:p>
+            <w:pPr>
+              <w:rPr>
+                <w:sz w:val="20"/>
+              </w:rPr>
+            </w:pPr>
+          </w:p>
+        </w:tc>
+      </w:tr>
+      <w:tr>
+        <w:tc>
+          <w:tcPr>
+            <w:tcW w:w="1951" w:type="dxa"/>
+          </w:tcPr>
+          <w:p>
+            <w:pPr>
+              <w:rPr>
+                <w:sz w:val="20"/>
+              </w:rPr>
+            </w:pPr>
+          </w:p>
+        </w:tc>
+        <w:tc>
+          <w:tcPr>
+            <w:tcW w:w="3402" w:type="dxa"/>
+          </w:tcPr>
+          <w:p>
+            <w:pPr>
+              <w:rPr>
+                <w:sz w:val="20"/>
+              </w:rPr>
+            </w:pPr>
+          </w:p>
+        </w:tc>
+        <w:tc>
+          <w:tcPr>
+            <w:tcW w:w="4426" w:type="dxa"/>
+          </w:tcPr>
+          <w:p>
+            <w:pPr>
+              <w:rPr>
+                <w:sz w:val="20"/>
+              </w:rPr>
+            </w:pPr>
+          </w:p>
+        </w:tc>
+      </w:tr>
+      <w:tr>
+        <w:tc>
+          <w:tcPr>
+            <w:tcW w:w="1951" w:type="dxa"/>
+          </w:tcPr>
+          <w:p>
+            <w:pPr>
+              <w:rPr>
+                <w:sz w:val="20"/>
+              </w:rPr>
+            </w:pPr>
+          </w:p>
+        </w:tc>
+        <w:tc>
+          <w:tcPr>
+            <w:tcW w:w="3402" w:type="dxa"/>
+          </w:tcPr>
+          <w:p>
+            <w:pPr>
+              <w:rPr>
+                <w:sz w:val="20"/>
+              </w:rPr>
+            </w:pPr>
+          </w:p>
+        </w:tc>
+        <w:tc>
+          <w:tcPr>
+            <w:tcW w:w="4426" w:type="dxa"/>
+          </w:tcPr>
+          <w:p>
+            <w:pPr>
+              <w:rPr>
+                <w:sz w:val="20"/>
+              </w:rPr>
+            </w:pPr>
+          </w:p>
+        </w:tc>
+      </w:tr>
+      <w:tr>
+        <w:tc>
+          <w:tcPr>
+            <w:tcW w:w="1951" w:type="dxa"/>
+          </w:tcPr>
+          <w:p>
+            <w:pPr>
+              <w:rPr>
+                <w:sz w:val="20"/>
+              </w:rPr>
+            </w:pPr>
+          </w:p>
+        </w:tc>
+        <w:tc>
+          <w:tcPr>
+            <w:tcW w:w="3402" w:type="dxa"/>
+          </w:tcPr>
+          <w:p>
+            <w:pPr>
+              <w:rPr>
+                <w:sz w:val="20"/>
+              </w:rPr>
+            </w:pPr>
+          </w:p>
+        </w:tc>
+        <w:tc>
+          <w:tcPr>
+            <w:tcW w:w="4426" w:type="dxa"/>
+          </w:tcPr>
+          <w:p>
+            <w:pPr>
+              <w:rPr>
+                <w:sz w:val="20"/>
+              </w:rPr>
+            </w:pPr>
+          </w:p>
+        </w:tc>
+      </w:tr>
+      <w:tr>
+        <w:tc>
+          <w:tcPr>
+            <w:tcW w:w="1951" w:type="dxa"/>
+          </w:tcPr>
+          <w:p>
+            <w:pPr>
+              <w:rPr>
+                <w:sz w:val="20"/>
+              </w:rPr>
+            </w:pPr>
+          </w:p>
+        </w:tc>
+        <w:tc>
+          <w:tcPr>
+            <w:tcW w:w="3402" w:type="dxa"/>
+          </w:tcPr>
+          <w:p>
+            <w:pPr>
+              <w:rPr>
+                <w:sz w:val="20"/>
+              </w:rPr>
+            </w:pPr>
+          </w:p>
+        </w:tc>
+        <w:tc>
+          <w:tcPr>
+            <w:tcW w:w="4426" w:type="dxa"/>
+          </w:tcPr>
+          <w:p>
+            <w:pPr>
+              <w:keepNext/>
+              <w:rPr>
+                <w:sz w:val="20"/>
+              </w:rPr>
+            </w:pPr>
+          </w:p>
+        </w:tc>
+      </w:tr>
+    </w:tbl>
+    <w:p>
+      <w:pPr>
+        <w:pStyle w:val="Beschriftung"/>
+        <w:jc w:val="center"/>
+      </w:pPr>
+      <w:r>
+        <w:t xml:space="preserve">Table </w:t>
+      </w:r>
+      <w:fldSimple w:instr=" SEQ Table \* ARABIC ">
+        <w:r>
+          <w:rPr>
+            <w:noProof/>
+          </w:rPr>
+          <w:t>3</w:t>
+        </w:r>
+      </w:fldSimple>
+      <w:r>
+        <w:t xml:space="preserve"> - Summary Power Events</w:t>
       </w:r>
     </w:p>
     <w:p/>
@@ -3120,9 +5157,11 @@
       <w:pPr>
         <w:pStyle w:val="berschrift1"/>
       </w:pPr>
+      <w:bookmarkStart w:id="11" w:name="_Toc196793238"/>
       <w:r>
         <w:t>Synthesis Results / Parameter Fitting</w:t>
       </w:r>
+      <w:bookmarkEnd w:id="11"/>
     </w:p>
     <w:sectPr>
       <w:headerReference w:type="default" r:id="rId15"/>
@@ -3567,7 +5606,7 @@
               <w:sz w:val="20"/>
               <w:szCs w:val="20"/>
             </w:rPr>
-            <w:t>8</w:t>
+            <w:t>1</w:t>
           </w:r>
           <w:r>
             <w:rPr>
@@ -5563,6 +7602,7 @@
   </w:style>
   <w:style w:type="character" w:default="1" w:styleId="Absatzstandardschriftart">
     <w:name w:val="Default Paragraph Font"/>
+    <w:semiHidden/>
     <w:unhideWhenUsed/>
   </w:style>
   <w:style w:type="table" w:default="1" w:styleId="NormaleTabelle">

</xml_diff>